<commit_message>
Projeto de Gestão de Provas UVV
Atividade pontuada com a finalidade de criar um Projeto de Gestão de Provas da UVV
</commit_message>
<xml_diff>
--- a/Especificação de Requisitos - Provas EAD UVV.docx
+++ b/Especificação de Requisitos - Provas EAD UVV.docx
@@ -403,6 +403,46 @@
     <w:p>
       <w:pPr>
         <w:pStyle w:val="NormalWeb"/>
+        <w:ind w:left="720"/>
+        <w:rPr>
+          <w:b/>
+          <w:sz w:val="28"/>
+          <w:szCs w:val="28"/>
+        </w:rPr>
+      </w:pPr>
+    </w:p>
+    <w:p>
+      <w:pPr>
+        <w:pStyle w:val="NormalWeb"/>
+        <w:numPr>
+          <w:ilvl w:val="1"/>
+          <w:numId w:val="1"/>
+        </w:numPr>
+        <w:rPr>
+          <w:sz w:val="28"/>
+          <w:szCs w:val="28"/>
+        </w:rPr>
+      </w:pPr>
+      <w:r>
+        <w:rPr>
+          <w:sz w:val="28"/>
+          <w:szCs w:val="28"/>
+        </w:rPr>
+        <w:t>Subsistema de Gestão de Provas e Agendamento</w:t>
+      </w:r>
+    </w:p>
+    <w:p>
+      <w:pPr>
+        <w:pStyle w:val="NormalWeb"/>
+        <w:rPr>
+          <w:sz w:val="28"/>
+          <w:szCs w:val="28"/>
+        </w:rPr>
+      </w:pPr>
+    </w:p>
+    <w:p>
+      <w:pPr>
+        <w:pStyle w:val="NormalWeb"/>
         <w:rPr>
           <w:b/>
           <w:sz w:val="28"/>
@@ -416,8 +456,8 @@
           <w:szCs w:val="28"/>
         </w:rPr>
         <w:drawing>
-          <wp:inline distT="0" distB="0" distL="0" distR="0" wp14:anchorId="6D4EFB65" wp14:editId="0A0F32E1">
-            <wp:extent cx="4382112" cy="6535062"/>
+          <wp:inline distT="0" distB="0" distL="0" distR="0" wp14:anchorId="6A591ADB" wp14:editId="77683466">
+            <wp:extent cx="3677163" cy="4001058"/>
             <wp:effectExtent l="0" t="0" r="0" b="0"/>
             <wp:docPr id="1" name="Imagem 1"/>
             <wp:cNvGraphicFramePr>
@@ -439,7 +479,7 @@
                   <pic:spPr>
                     <a:xfrm>
                       <a:off x="0" y="0"/>
-                      <a:ext cx="4382112" cy="6535062"/>
+                      <a:ext cx="3677163" cy="4001058"/>
                     </a:xfrm>
                     <a:prstGeom prst="rect">
                       <a:avLst/>
@@ -451,8 +491,915 @@
           </wp:inline>
         </w:drawing>
       </w:r>
+    </w:p>
+    <w:p>
+      <w:pPr>
+        <w:pStyle w:val="NormalWeb"/>
+        <w:rPr>
+          <w:b/>
+          <w:sz w:val="28"/>
+          <w:szCs w:val="28"/>
+        </w:rPr>
+      </w:pPr>
+    </w:p>
+    <w:p>
+      <w:pPr>
+        <w:pStyle w:val="NormalWeb"/>
+        <w:rPr>
+          <w:b/>
+          <w:sz w:val="28"/>
+          <w:szCs w:val="28"/>
+        </w:rPr>
+      </w:pPr>
+    </w:p>
+    <w:p>
+      <w:pPr>
+        <w:pStyle w:val="NormalWeb"/>
+        <w:rPr>
+          <w:b/>
+          <w:sz w:val="28"/>
+          <w:szCs w:val="28"/>
+        </w:rPr>
+      </w:pPr>
+    </w:p>
+    <w:p>
+      <w:pPr>
+        <w:pStyle w:val="NormalWeb"/>
+        <w:rPr>
+          <w:b/>
+          <w:sz w:val="28"/>
+          <w:szCs w:val="28"/>
+        </w:rPr>
+      </w:pPr>
+    </w:p>
+    <w:p>
+      <w:pPr>
+        <w:pStyle w:val="NormalWeb"/>
+        <w:rPr>
+          <w:b/>
+          <w:sz w:val="28"/>
+          <w:szCs w:val="28"/>
+        </w:rPr>
+      </w:pPr>
+    </w:p>
+    <w:p>
+      <w:pPr>
+        <w:pStyle w:val="NormalWeb"/>
+        <w:rPr>
+          <w:b/>
+          <w:sz w:val="28"/>
+          <w:szCs w:val="28"/>
+        </w:rPr>
+      </w:pPr>
+    </w:p>
+    <w:p>
+      <w:pPr>
+        <w:pStyle w:val="NormalWeb"/>
+        <w:rPr>
+          <w:b/>
+          <w:sz w:val="28"/>
+          <w:szCs w:val="28"/>
+        </w:rPr>
+      </w:pPr>
+    </w:p>
+    <w:p>
+      <w:pPr>
+        <w:pStyle w:val="NormalWeb"/>
+        <w:rPr>
+          <w:b/>
+          <w:sz w:val="28"/>
+          <w:szCs w:val="28"/>
+        </w:rPr>
+      </w:pPr>
+    </w:p>
+    <w:p>
+      <w:pPr>
+        <w:pStyle w:val="NormalWeb"/>
+        <w:numPr>
+          <w:ilvl w:val="1"/>
+          <w:numId w:val="1"/>
+        </w:numPr>
+        <w:rPr>
+          <w:sz w:val="28"/>
+          <w:szCs w:val="28"/>
+        </w:rPr>
+      </w:pPr>
+      <w:r>
+        <w:rPr>
+          <w:sz w:val="28"/>
+          <w:szCs w:val="28"/>
+        </w:rPr>
+        <w:lastRenderedPageBreak/>
+        <w:t>Subsistema de Questões e Correção</w:t>
+      </w:r>
+    </w:p>
+    <w:p>
+      <w:pPr>
+        <w:pStyle w:val="NormalWeb"/>
+        <w:rPr>
+          <w:b/>
+          <w:sz w:val="28"/>
+          <w:szCs w:val="28"/>
+        </w:rPr>
+      </w:pPr>
+    </w:p>
+    <w:p>
+      <w:pPr>
+        <w:pStyle w:val="NormalWeb"/>
+        <w:rPr>
+          <w:b/>
+          <w:sz w:val="28"/>
+          <w:szCs w:val="28"/>
+        </w:rPr>
+      </w:pPr>
+      <w:r>
+        <w:rPr>
+          <w:b/>
+          <w:sz w:val="28"/>
+          <w:szCs w:val="28"/>
+        </w:rPr>
+        <w:drawing>
+          <wp:inline distT="0" distB="0" distL="0" distR="0" wp14:anchorId="6ECF7B5A" wp14:editId="28BC1BA4">
+            <wp:extent cx="3572374" cy="3762900"/>
+            <wp:effectExtent l="0" t="0" r="9525" b="0"/>
+            <wp:docPr id="4" name="Imagem 4"/>
+            <wp:cNvGraphicFramePr>
+              <a:graphicFrameLocks xmlns:a="http://schemas.openxmlformats.org/drawingml/2006/main" noChangeAspect="1"/>
+            </wp:cNvGraphicFramePr>
+            <a:graphic xmlns:a="http://schemas.openxmlformats.org/drawingml/2006/main">
+              <a:graphicData uri="http://schemas.openxmlformats.org/drawingml/2006/picture">
+                <pic:pic xmlns:pic="http://schemas.openxmlformats.org/drawingml/2006/picture">
+                  <pic:nvPicPr>
+                    <pic:cNvPr id="1" name=""/>
+                    <pic:cNvPicPr/>
+                  </pic:nvPicPr>
+                  <pic:blipFill>
+                    <a:blip r:embed="rId6"/>
+                    <a:stretch>
+                      <a:fillRect/>
+                    </a:stretch>
+                  </pic:blipFill>
+                  <pic:spPr>
+                    <a:xfrm>
+                      <a:off x="0" y="0"/>
+                      <a:ext cx="3572374" cy="3762900"/>
+                    </a:xfrm>
+                    <a:prstGeom prst="rect">
+                      <a:avLst/>
+                    </a:prstGeom>
+                  </pic:spPr>
+                </pic:pic>
+              </a:graphicData>
+            </a:graphic>
+          </wp:inline>
+        </w:drawing>
+      </w:r>
+    </w:p>
+    <w:p>
+      <w:pPr>
+        <w:pStyle w:val="NormalWeb"/>
+        <w:rPr>
+          <w:b/>
+          <w:sz w:val="28"/>
+          <w:szCs w:val="28"/>
+        </w:rPr>
+      </w:pPr>
+    </w:p>
+    <w:p>
+      <w:pPr>
+        <w:pStyle w:val="NormalWeb"/>
+        <w:rPr>
+          <w:b/>
+          <w:sz w:val="28"/>
+          <w:szCs w:val="28"/>
+        </w:rPr>
+      </w:pPr>
+    </w:p>
+    <w:p>
+      <w:pPr>
+        <w:pStyle w:val="NormalWeb"/>
+        <w:rPr>
+          <w:b/>
+          <w:sz w:val="28"/>
+          <w:szCs w:val="28"/>
+        </w:rPr>
+      </w:pPr>
+    </w:p>
+    <w:p>
+      <w:pPr>
+        <w:pStyle w:val="NormalWeb"/>
+        <w:rPr>
+          <w:b/>
+          <w:sz w:val="28"/>
+          <w:szCs w:val="28"/>
+        </w:rPr>
+      </w:pPr>
+    </w:p>
+    <w:p>
+      <w:pPr>
+        <w:pStyle w:val="NormalWeb"/>
+        <w:rPr>
+          <w:b/>
+          <w:sz w:val="28"/>
+          <w:szCs w:val="28"/>
+        </w:rPr>
+      </w:pPr>
+    </w:p>
+    <w:p>
+      <w:pPr>
+        <w:pStyle w:val="NormalWeb"/>
+        <w:rPr>
+          <w:b/>
+          <w:sz w:val="28"/>
+          <w:szCs w:val="28"/>
+        </w:rPr>
+      </w:pPr>
+    </w:p>
+    <w:p>
+      <w:pPr>
+        <w:pStyle w:val="NormalWeb"/>
+        <w:rPr>
+          <w:b/>
+          <w:sz w:val="28"/>
+          <w:szCs w:val="28"/>
+        </w:rPr>
+      </w:pPr>
+    </w:p>
+    <w:p>
+      <w:pPr>
+        <w:pStyle w:val="NormalWeb"/>
+        <w:rPr>
+          <w:b/>
+          <w:sz w:val="28"/>
+          <w:szCs w:val="28"/>
+        </w:rPr>
+      </w:pPr>
+    </w:p>
+    <w:p>
+      <w:pPr>
+        <w:pStyle w:val="NormalWeb"/>
+        <w:rPr>
+          <w:b/>
+          <w:sz w:val="28"/>
+          <w:szCs w:val="28"/>
+        </w:rPr>
+      </w:pPr>
+    </w:p>
+    <w:p>
+      <w:pPr>
+        <w:pStyle w:val="NormalWeb"/>
+        <w:rPr>
+          <w:b/>
+          <w:sz w:val="28"/>
+          <w:szCs w:val="28"/>
+        </w:rPr>
+      </w:pPr>
+    </w:p>
+    <w:p>
+      <w:pPr>
+        <w:pStyle w:val="NormalWeb"/>
+        <w:rPr>
+          <w:b/>
+          <w:sz w:val="28"/>
+          <w:szCs w:val="28"/>
+        </w:rPr>
+      </w:pPr>
+    </w:p>
+    <w:p>
+      <w:pPr>
+        <w:pStyle w:val="NormalWeb"/>
+        <w:numPr>
+          <w:ilvl w:val="1"/>
+          <w:numId w:val="1"/>
+        </w:numPr>
+        <w:rPr>
+          <w:sz w:val="28"/>
+          <w:szCs w:val="28"/>
+        </w:rPr>
+      </w:pPr>
+      <w:r>
+        <w:rPr>
+          <w:sz w:val="28"/>
+          <w:szCs w:val="28"/>
+        </w:rPr>
+        <w:lastRenderedPageBreak/>
+        <w:t>Subsistema de Polos e Penalidades</w:t>
+      </w:r>
+    </w:p>
+    <w:p>
+      <w:pPr>
+        <w:pStyle w:val="NormalWeb"/>
+        <w:rPr>
+          <w:b/>
+          <w:sz w:val="28"/>
+          <w:szCs w:val="28"/>
+        </w:rPr>
+      </w:pPr>
+    </w:p>
+    <w:p>
+      <w:pPr>
+        <w:pStyle w:val="NormalWeb"/>
+        <w:rPr>
+          <w:b/>
+          <w:sz w:val="28"/>
+          <w:szCs w:val="28"/>
+        </w:rPr>
+      </w:pPr>
+      <w:r>
+        <w:rPr>
+          <w:b/>
+          <w:sz w:val="28"/>
+          <w:szCs w:val="28"/>
+        </w:rPr>
+        <w:drawing>
+          <wp:inline distT="0" distB="0" distL="0" distR="0" wp14:anchorId="62CD11CC" wp14:editId="7030B173">
+            <wp:extent cx="3620005" cy="3858163"/>
+            <wp:effectExtent l="0" t="0" r="0" b="9525"/>
+            <wp:docPr id="6" name="Imagem 6"/>
+            <wp:cNvGraphicFramePr>
+              <a:graphicFrameLocks xmlns:a="http://schemas.openxmlformats.org/drawingml/2006/main" noChangeAspect="1"/>
+            </wp:cNvGraphicFramePr>
+            <a:graphic xmlns:a="http://schemas.openxmlformats.org/drawingml/2006/main">
+              <a:graphicData uri="http://schemas.openxmlformats.org/drawingml/2006/picture">
+                <pic:pic xmlns:pic="http://schemas.openxmlformats.org/drawingml/2006/picture">
+                  <pic:nvPicPr>
+                    <pic:cNvPr id="1" name=""/>
+                    <pic:cNvPicPr/>
+                  </pic:nvPicPr>
+                  <pic:blipFill>
+                    <a:blip r:embed="rId7"/>
+                    <a:stretch>
+                      <a:fillRect/>
+                    </a:stretch>
+                  </pic:blipFill>
+                  <pic:spPr>
+                    <a:xfrm>
+                      <a:off x="0" y="0"/>
+                      <a:ext cx="3620005" cy="3858163"/>
+                    </a:xfrm>
+                    <a:prstGeom prst="rect">
+                      <a:avLst/>
+                    </a:prstGeom>
+                  </pic:spPr>
+                </pic:pic>
+              </a:graphicData>
+            </a:graphic>
+          </wp:inline>
+        </w:drawing>
+      </w:r>
+    </w:p>
+    <w:p>
+      <w:pPr>
+        <w:pStyle w:val="NormalWeb"/>
+        <w:rPr>
+          <w:b/>
+          <w:sz w:val="28"/>
+          <w:szCs w:val="28"/>
+        </w:rPr>
+      </w:pPr>
+    </w:p>
+    <w:p>
+      <w:pPr>
+        <w:pStyle w:val="NormalWeb"/>
+        <w:rPr>
+          <w:b/>
+          <w:sz w:val="28"/>
+          <w:szCs w:val="28"/>
+        </w:rPr>
+      </w:pPr>
+    </w:p>
+    <w:p>
+      <w:pPr>
+        <w:pStyle w:val="NormalWeb"/>
+        <w:rPr>
+          <w:b/>
+          <w:sz w:val="28"/>
+          <w:szCs w:val="28"/>
+        </w:rPr>
+      </w:pPr>
+    </w:p>
+    <w:p>
+      <w:pPr>
+        <w:pStyle w:val="NormalWeb"/>
+        <w:rPr>
+          <w:b/>
+          <w:sz w:val="28"/>
+          <w:szCs w:val="28"/>
+        </w:rPr>
+      </w:pPr>
+    </w:p>
+    <w:p>
+      <w:pPr>
+        <w:pStyle w:val="NormalWeb"/>
+        <w:rPr>
+          <w:b/>
+          <w:sz w:val="28"/>
+          <w:szCs w:val="28"/>
+        </w:rPr>
+      </w:pPr>
+    </w:p>
+    <w:p>
+      <w:pPr>
+        <w:pStyle w:val="NormalWeb"/>
+        <w:rPr>
+          <w:b/>
+          <w:sz w:val="28"/>
+          <w:szCs w:val="28"/>
+        </w:rPr>
+      </w:pPr>
+    </w:p>
+    <w:p>
+      <w:pPr>
+        <w:pStyle w:val="NormalWeb"/>
+        <w:rPr>
+          <w:b/>
+          <w:sz w:val="28"/>
+          <w:szCs w:val="28"/>
+        </w:rPr>
+      </w:pPr>
+    </w:p>
+    <w:p>
+      <w:pPr>
+        <w:pStyle w:val="NormalWeb"/>
+        <w:rPr>
+          <w:b/>
+          <w:sz w:val="28"/>
+          <w:szCs w:val="28"/>
+        </w:rPr>
+      </w:pPr>
+    </w:p>
+    <w:p>
+      <w:pPr>
+        <w:pStyle w:val="NormalWeb"/>
+        <w:rPr>
+          <w:b/>
+          <w:sz w:val="28"/>
+          <w:szCs w:val="28"/>
+        </w:rPr>
+      </w:pPr>
+    </w:p>
+    <w:p>
+      <w:pPr>
+        <w:pStyle w:val="NormalWeb"/>
+        <w:rPr>
+          <w:b/>
+          <w:sz w:val="28"/>
+          <w:szCs w:val="28"/>
+        </w:rPr>
+      </w:pPr>
+    </w:p>
+    <w:p>
+      <w:pPr>
+        <w:pStyle w:val="NormalWeb"/>
+        <w:rPr>
+          <w:b/>
+          <w:sz w:val="28"/>
+          <w:szCs w:val="28"/>
+        </w:rPr>
+      </w:pPr>
+    </w:p>
+    <w:p>
+      <w:pPr>
+        <w:pStyle w:val="NormalWeb"/>
+        <w:numPr>
+          <w:ilvl w:val="0"/>
+          <w:numId w:val="1"/>
+        </w:numPr>
+        <w:rPr>
+          <w:b/>
+          <w:sz w:val="28"/>
+          <w:szCs w:val="28"/>
+        </w:rPr>
+      </w:pPr>
+      <w:r>
+        <w:rPr>
+          <w:b/>
+          <w:sz w:val="28"/>
+          <w:szCs w:val="28"/>
+        </w:rPr>
+        <w:lastRenderedPageBreak/>
+        <w:t>Diagrama de Classes</w:t>
+      </w:r>
+    </w:p>
+    <w:p>
+      <w:pPr>
+        <w:pStyle w:val="NormalWeb"/>
+        <w:rPr>
+          <w:b/>
+          <w:sz w:val="28"/>
+          <w:szCs w:val="28"/>
+        </w:rPr>
+      </w:pPr>
+    </w:p>
+    <w:p>
+      <w:pPr>
+        <w:pStyle w:val="NormalWeb"/>
+        <w:numPr>
+          <w:ilvl w:val="1"/>
+          <w:numId w:val="1"/>
+        </w:numPr>
+        <w:rPr>
+          <w:sz w:val="28"/>
+          <w:szCs w:val="28"/>
+        </w:rPr>
+      </w:pPr>
+      <w:r>
+        <w:rPr>
+          <w:sz w:val="28"/>
+          <w:szCs w:val="28"/>
+        </w:rPr>
+        <w:t xml:space="preserve">Subsistema </w:t>
+      </w:r>
+      <w:r>
+        <w:rPr>
+          <w:sz w:val="28"/>
+          <w:szCs w:val="28"/>
+        </w:rPr>
+        <w:t>de Gestão de Provas e Agendamento</w:t>
+      </w:r>
       <w:bookmarkStart w:id="0" w:name="_GoBack"/>
       <w:bookmarkEnd w:id="0"/>
+    </w:p>
+    <w:p>
+      <w:pPr>
+        <w:pStyle w:val="NormalWeb"/>
+        <w:rPr>
+          <w:sz w:val="28"/>
+          <w:szCs w:val="28"/>
+        </w:rPr>
+      </w:pPr>
+    </w:p>
+    <w:p>
+      <w:pPr>
+        <w:pStyle w:val="NormalWeb"/>
+        <w:rPr>
+          <w:sz w:val="28"/>
+          <w:szCs w:val="28"/>
+        </w:rPr>
+      </w:pPr>
+      <w:r>
+        <w:rPr>
+          <w:sz w:val="28"/>
+          <w:szCs w:val="28"/>
+        </w:rPr>
+        <w:drawing>
+          <wp:inline distT="0" distB="0" distL="0" distR="0" wp14:anchorId="6940597E" wp14:editId="13DA3D3B">
+            <wp:extent cx="5400040" cy="4067175"/>
+            <wp:effectExtent l="0" t="0" r="0" b="9525"/>
+            <wp:docPr id="11" name="Imagem 11"/>
+            <wp:cNvGraphicFramePr>
+              <a:graphicFrameLocks xmlns:a="http://schemas.openxmlformats.org/drawingml/2006/main" noChangeAspect="1"/>
+            </wp:cNvGraphicFramePr>
+            <a:graphic xmlns:a="http://schemas.openxmlformats.org/drawingml/2006/main">
+              <a:graphicData uri="http://schemas.openxmlformats.org/drawingml/2006/picture">
+                <pic:pic xmlns:pic="http://schemas.openxmlformats.org/drawingml/2006/picture">
+                  <pic:nvPicPr>
+                    <pic:cNvPr id="1" name=""/>
+                    <pic:cNvPicPr/>
+                  </pic:nvPicPr>
+                  <pic:blipFill>
+                    <a:blip r:embed="rId8"/>
+                    <a:stretch>
+                      <a:fillRect/>
+                    </a:stretch>
+                  </pic:blipFill>
+                  <pic:spPr>
+                    <a:xfrm>
+                      <a:off x="0" y="0"/>
+                      <a:ext cx="5400040" cy="4067175"/>
+                    </a:xfrm>
+                    <a:prstGeom prst="rect">
+                      <a:avLst/>
+                    </a:prstGeom>
+                  </pic:spPr>
+                </pic:pic>
+              </a:graphicData>
+            </a:graphic>
+          </wp:inline>
+        </w:drawing>
+      </w:r>
+    </w:p>
+    <w:p>
+      <w:pPr>
+        <w:pStyle w:val="NormalWeb"/>
+        <w:rPr>
+          <w:sz w:val="28"/>
+          <w:szCs w:val="28"/>
+        </w:rPr>
+      </w:pPr>
+    </w:p>
+    <w:p>
+      <w:pPr>
+        <w:pStyle w:val="NormalWeb"/>
+        <w:rPr>
+          <w:sz w:val="28"/>
+          <w:szCs w:val="28"/>
+        </w:rPr>
+      </w:pPr>
+    </w:p>
+    <w:p>
+      <w:pPr>
+        <w:pStyle w:val="NormalWeb"/>
+        <w:rPr>
+          <w:sz w:val="28"/>
+          <w:szCs w:val="28"/>
+        </w:rPr>
+      </w:pPr>
+    </w:p>
+    <w:p>
+      <w:pPr>
+        <w:pStyle w:val="NormalWeb"/>
+        <w:rPr>
+          <w:sz w:val="28"/>
+          <w:szCs w:val="28"/>
+        </w:rPr>
+      </w:pPr>
+    </w:p>
+    <w:p>
+      <w:pPr>
+        <w:pStyle w:val="NormalWeb"/>
+        <w:rPr>
+          <w:sz w:val="28"/>
+          <w:szCs w:val="28"/>
+        </w:rPr>
+      </w:pPr>
+    </w:p>
+    <w:p>
+      <w:pPr>
+        <w:pStyle w:val="NormalWeb"/>
+        <w:rPr>
+          <w:sz w:val="28"/>
+          <w:szCs w:val="28"/>
+        </w:rPr>
+      </w:pPr>
+    </w:p>
+    <w:p>
+      <w:pPr>
+        <w:pStyle w:val="NormalWeb"/>
+        <w:rPr>
+          <w:sz w:val="28"/>
+          <w:szCs w:val="28"/>
+        </w:rPr>
+      </w:pPr>
+    </w:p>
+    <w:p>
+      <w:pPr>
+        <w:pStyle w:val="NormalWeb"/>
+        <w:rPr>
+          <w:sz w:val="28"/>
+          <w:szCs w:val="28"/>
+        </w:rPr>
+      </w:pPr>
+    </w:p>
+    <w:p>
+      <w:pPr>
+        <w:pStyle w:val="NormalWeb"/>
+        <w:numPr>
+          <w:ilvl w:val="1"/>
+          <w:numId w:val="1"/>
+        </w:numPr>
+        <w:rPr>
+          <w:sz w:val="28"/>
+          <w:szCs w:val="28"/>
+        </w:rPr>
+      </w:pPr>
+      <w:r>
+        <w:rPr>
+          <w:sz w:val="28"/>
+          <w:szCs w:val="28"/>
+        </w:rPr>
+        <w:lastRenderedPageBreak/>
+        <w:t>Subsistema de Questões e Correção</w:t>
+      </w:r>
+    </w:p>
+    <w:p>
+      <w:pPr>
+        <w:pStyle w:val="NormalWeb"/>
+        <w:rPr>
+          <w:sz w:val="28"/>
+          <w:szCs w:val="28"/>
+        </w:rPr>
+      </w:pPr>
+    </w:p>
+    <w:p>
+      <w:pPr>
+        <w:pStyle w:val="NormalWeb"/>
+        <w:rPr>
+          <w:sz w:val="28"/>
+          <w:szCs w:val="28"/>
+        </w:rPr>
+      </w:pPr>
+      <w:r>
+        <w:rPr>
+          <w:sz w:val="28"/>
+          <w:szCs w:val="28"/>
+        </w:rPr>
+        <w:drawing>
+          <wp:inline distT="0" distB="0" distL="0" distR="0" wp14:anchorId="3DFA55FF" wp14:editId="10949CFF">
+            <wp:extent cx="5400040" cy="4067175"/>
+            <wp:effectExtent l="0" t="0" r="0" b="9525"/>
+            <wp:docPr id="8" name="Imagem 8"/>
+            <wp:cNvGraphicFramePr>
+              <a:graphicFrameLocks xmlns:a="http://schemas.openxmlformats.org/drawingml/2006/main" noChangeAspect="1"/>
+            </wp:cNvGraphicFramePr>
+            <a:graphic xmlns:a="http://schemas.openxmlformats.org/drawingml/2006/main">
+              <a:graphicData uri="http://schemas.openxmlformats.org/drawingml/2006/picture">
+                <pic:pic xmlns:pic="http://schemas.openxmlformats.org/drawingml/2006/picture">
+                  <pic:nvPicPr>
+                    <pic:cNvPr id="1" name=""/>
+                    <pic:cNvPicPr/>
+                  </pic:nvPicPr>
+                  <pic:blipFill>
+                    <a:blip r:embed="rId9"/>
+                    <a:stretch>
+                      <a:fillRect/>
+                    </a:stretch>
+                  </pic:blipFill>
+                  <pic:spPr>
+                    <a:xfrm>
+                      <a:off x="0" y="0"/>
+                      <a:ext cx="5400040" cy="4067175"/>
+                    </a:xfrm>
+                    <a:prstGeom prst="rect">
+                      <a:avLst/>
+                    </a:prstGeom>
+                  </pic:spPr>
+                </pic:pic>
+              </a:graphicData>
+            </a:graphic>
+          </wp:inline>
+        </w:drawing>
+      </w:r>
+    </w:p>
+    <w:p>
+      <w:pPr>
+        <w:pStyle w:val="NormalWeb"/>
+        <w:rPr>
+          <w:sz w:val="28"/>
+          <w:szCs w:val="28"/>
+        </w:rPr>
+      </w:pPr>
+    </w:p>
+    <w:p>
+      <w:pPr>
+        <w:pStyle w:val="NormalWeb"/>
+        <w:rPr>
+          <w:sz w:val="28"/>
+          <w:szCs w:val="28"/>
+        </w:rPr>
+      </w:pPr>
+    </w:p>
+    <w:p>
+      <w:pPr>
+        <w:pStyle w:val="NormalWeb"/>
+        <w:rPr>
+          <w:sz w:val="28"/>
+          <w:szCs w:val="28"/>
+        </w:rPr>
+      </w:pPr>
+    </w:p>
+    <w:p>
+      <w:pPr>
+        <w:pStyle w:val="NormalWeb"/>
+        <w:rPr>
+          <w:sz w:val="28"/>
+          <w:szCs w:val="28"/>
+        </w:rPr>
+      </w:pPr>
+    </w:p>
+    <w:p>
+      <w:pPr>
+        <w:pStyle w:val="NormalWeb"/>
+        <w:rPr>
+          <w:sz w:val="28"/>
+          <w:szCs w:val="28"/>
+        </w:rPr>
+      </w:pPr>
+    </w:p>
+    <w:p>
+      <w:pPr>
+        <w:pStyle w:val="NormalWeb"/>
+        <w:rPr>
+          <w:sz w:val="28"/>
+          <w:szCs w:val="28"/>
+        </w:rPr>
+      </w:pPr>
+    </w:p>
+    <w:p>
+      <w:pPr>
+        <w:pStyle w:val="NormalWeb"/>
+        <w:rPr>
+          <w:sz w:val="28"/>
+          <w:szCs w:val="28"/>
+        </w:rPr>
+      </w:pPr>
+    </w:p>
+    <w:p>
+      <w:pPr>
+        <w:pStyle w:val="NormalWeb"/>
+        <w:rPr>
+          <w:sz w:val="28"/>
+          <w:szCs w:val="28"/>
+        </w:rPr>
+      </w:pPr>
+    </w:p>
+    <w:p>
+      <w:pPr>
+        <w:pStyle w:val="NormalWeb"/>
+        <w:rPr>
+          <w:sz w:val="28"/>
+          <w:szCs w:val="28"/>
+        </w:rPr>
+      </w:pPr>
+    </w:p>
+    <w:p>
+      <w:pPr>
+        <w:pStyle w:val="NormalWeb"/>
+        <w:rPr>
+          <w:sz w:val="28"/>
+          <w:szCs w:val="28"/>
+        </w:rPr>
+      </w:pPr>
+    </w:p>
+    <w:p>
+      <w:pPr>
+        <w:pStyle w:val="NormalWeb"/>
+        <w:numPr>
+          <w:ilvl w:val="1"/>
+          <w:numId w:val="1"/>
+        </w:numPr>
+        <w:rPr>
+          <w:sz w:val="28"/>
+          <w:szCs w:val="28"/>
+        </w:rPr>
+      </w:pPr>
+      <w:r>
+        <w:rPr>
+          <w:sz w:val="28"/>
+          <w:szCs w:val="28"/>
+        </w:rPr>
+        <w:lastRenderedPageBreak/>
+        <w:t>Subsistema de Polos e Penalidades</w:t>
+      </w:r>
+    </w:p>
+    <w:p>
+      <w:pPr>
+        <w:pStyle w:val="NormalWeb"/>
+        <w:rPr>
+          <w:sz w:val="28"/>
+          <w:szCs w:val="28"/>
+        </w:rPr>
+      </w:pPr>
+    </w:p>
+    <w:p>
+      <w:pPr>
+        <w:pStyle w:val="NormalWeb"/>
+        <w:rPr>
+          <w:sz w:val="28"/>
+          <w:szCs w:val="28"/>
+        </w:rPr>
+      </w:pPr>
+      <w:r>
+        <w:rPr>
+          <w:sz w:val="28"/>
+          <w:szCs w:val="28"/>
+        </w:rPr>
+        <w:drawing>
+          <wp:inline distT="0" distB="0" distL="0" distR="0" wp14:anchorId="00EDCCCB" wp14:editId="3B5E6E24">
+            <wp:extent cx="5400040" cy="4069080"/>
+            <wp:effectExtent l="0" t="0" r="0" b="7620"/>
+            <wp:docPr id="9" name="Imagem 9"/>
+            <wp:cNvGraphicFramePr>
+              <a:graphicFrameLocks xmlns:a="http://schemas.openxmlformats.org/drawingml/2006/main" noChangeAspect="1"/>
+            </wp:cNvGraphicFramePr>
+            <a:graphic xmlns:a="http://schemas.openxmlformats.org/drawingml/2006/main">
+              <a:graphicData uri="http://schemas.openxmlformats.org/drawingml/2006/picture">
+                <pic:pic xmlns:pic="http://schemas.openxmlformats.org/drawingml/2006/picture">
+                  <pic:nvPicPr>
+                    <pic:cNvPr id="1" name=""/>
+                    <pic:cNvPicPr/>
+                  </pic:nvPicPr>
+                  <pic:blipFill>
+                    <a:blip r:embed="rId10"/>
+                    <a:stretch>
+                      <a:fillRect/>
+                    </a:stretch>
+                  </pic:blipFill>
+                  <pic:spPr>
+                    <a:xfrm>
+                      <a:off x="0" y="0"/>
+                      <a:ext cx="5400040" cy="4069080"/>
+                    </a:xfrm>
+                    <a:prstGeom prst="rect">
+                      <a:avLst/>
+                    </a:prstGeom>
+                  </pic:spPr>
+                </pic:pic>
+              </a:graphicData>
+            </a:graphic>
+          </wp:inline>
+        </w:drawing>
+      </w:r>
     </w:p>
     <w:sectPr>
       <w:pgSz w:w="11906" w:h="16838"/>
@@ -468,8 +1415,8 @@
 <w:numbering xmlns:wpc="http://schemas.microsoft.com/office/word/2010/wordprocessingCanvas" xmlns:cx="http://schemas.microsoft.com/office/drawing/2014/chartex" xmlns:cx1="http://schemas.microsoft.com/office/drawing/2015/9/8/chartex" xmlns:cx2="http://schemas.microsoft.com/office/drawing/2015/10/21/chartex" xmlns:cx3="http://schemas.microsoft.com/office/drawing/2016/5/9/chartex" xmlns:cx4="http://schemas.microsoft.com/office/drawing/2016/5/10/chartex" xmlns:cx5="http://schemas.microsoft.com/office/drawing/2016/5/11/chartex" xmlns:cx6="http://schemas.microsoft.com/office/drawing/2016/5/12/chartex" xmlns:cx7="http://schemas.microsoft.com/office/drawing/2016/5/13/chartex" xmlns:cx8="http://schemas.microsoft.com/office/drawing/2016/5/14/chartex" xmlns:mc="http://schemas.openxmlformats.org/markup-compatibility/2006" xmlns:aink="http://schemas.microsoft.com/office/drawing/2016/ink" xmlns:am3d="http://schemas.microsoft.com/office/drawing/2017/model3d" xmlns:o="urn:schemas-microsoft-com:office:office" xmlns:r="http://schemas.openxmlformats.org/officeDocument/2006/relationships" xmlns:m="http://schemas.openxmlformats.org/officeDocument/2006/math" xmlns:v="urn:schemas-microsoft-com:vml" xmlns:wp14="http://schemas.microsoft.com/office/word/2010/wordprocessingDrawing" xmlns:wp="http://schemas.openxmlformats.org/drawingml/2006/wordprocessingDrawing" xmlns:w10="urn:schemas-microsoft-com:office:word" xmlns:w="http://schemas.openxmlformats.org/wordprocessingml/2006/main" xmlns:w14="http://schemas.microsoft.com/office/word/2010/wordml" xmlns:w15="http://schemas.microsoft.com/office/word/2012/wordml" xmlns:w16cid="http://schemas.microsoft.com/office/word/2016/wordml/cid" xmlns:w16se="http://schemas.microsoft.com/office/word/2015/wordml/symex" xmlns:wpg="http://schemas.microsoft.com/office/word/2010/wordprocessingGroup" xmlns:wpi="http://schemas.microsoft.com/office/word/2010/wordprocessingInk" xmlns:wne="http://schemas.microsoft.com/office/word/2006/wordml" xmlns:wps="http://schemas.microsoft.com/office/word/2010/wordprocessingShape" mc:Ignorable="w14 w15 w16se w16cid wp14">
   <w:abstractNum w:abstractNumId="0" w15:restartNumberingAfterBreak="0">
     <w:nsid w:val="0A325E48"/>
-    <w:multiLevelType w:val="singleLevel"/>
-    <w:tmpl w:val="0416000F"/>
+    <w:multiLevelType w:val="multilevel"/>
+    <w:tmpl w:val="3ECC6AB4"/>
     <w:lvl w:ilvl="0">
       <w:start w:val="1"/>
       <w:numFmt w:val="decimal"/>
@@ -481,6 +1428,110 @@
         </w:tabs>
         <w:ind w:left="360" w:hanging="360"/>
       </w:pPr>
+    </w:lvl>
+    <w:lvl w:ilvl="1">
+      <w:start w:val="1"/>
+      <w:numFmt w:val="decimal"/>
+      <w:isLgl/>
+      <w:lvlText w:val="%1.%2."/>
+      <w:lvlJc w:val="left"/>
+      <w:pPr>
+        <w:ind w:left="720" w:hanging="720"/>
+      </w:pPr>
+      <w:rPr>
+        <w:rFonts w:hint="default"/>
+      </w:rPr>
+    </w:lvl>
+    <w:lvl w:ilvl="2">
+      <w:start w:val="1"/>
+      <w:numFmt w:val="decimal"/>
+      <w:isLgl/>
+      <w:lvlText w:val="%1.%2.%3."/>
+      <w:lvlJc w:val="left"/>
+      <w:pPr>
+        <w:ind w:left="720" w:hanging="720"/>
+      </w:pPr>
+      <w:rPr>
+        <w:rFonts w:hint="default"/>
+      </w:rPr>
+    </w:lvl>
+    <w:lvl w:ilvl="3">
+      <w:start w:val="1"/>
+      <w:numFmt w:val="decimal"/>
+      <w:isLgl/>
+      <w:lvlText w:val="%1.%2.%3.%4."/>
+      <w:lvlJc w:val="left"/>
+      <w:pPr>
+        <w:ind w:left="1080" w:hanging="1080"/>
+      </w:pPr>
+      <w:rPr>
+        <w:rFonts w:hint="default"/>
+      </w:rPr>
+    </w:lvl>
+    <w:lvl w:ilvl="4">
+      <w:start w:val="1"/>
+      <w:numFmt w:val="decimal"/>
+      <w:isLgl/>
+      <w:lvlText w:val="%1.%2.%3.%4.%5."/>
+      <w:lvlJc w:val="left"/>
+      <w:pPr>
+        <w:ind w:left="1080" w:hanging="1080"/>
+      </w:pPr>
+      <w:rPr>
+        <w:rFonts w:hint="default"/>
+      </w:rPr>
+    </w:lvl>
+    <w:lvl w:ilvl="5">
+      <w:start w:val="1"/>
+      <w:numFmt w:val="decimal"/>
+      <w:isLgl/>
+      <w:lvlText w:val="%1.%2.%3.%4.%5.%6."/>
+      <w:lvlJc w:val="left"/>
+      <w:pPr>
+        <w:ind w:left="1440" w:hanging="1440"/>
+      </w:pPr>
+      <w:rPr>
+        <w:rFonts w:hint="default"/>
+      </w:rPr>
+    </w:lvl>
+    <w:lvl w:ilvl="6">
+      <w:start w:val="1"/>
+      <w:numFmt w:val="decimal"/>
+      <w:isLgl/>
+      <w:lvlText w:val="%1.%2.%3.%4.%5.%6.%7."/>
+      <w:lvlJc w:val="left"/>
+      <w:pPr>
+        <w:ind w:left="1800" w:hanging="1800"/>
+      </w:pPr>
+      <w:rPr>
+        <w:rFonts w:hint="default"/>
+      </w:rPr>
+    </w:lvl>
+    <w:lvl w:ilvl="7">
+      <w:start w:val="1"/>
+      <w:numFmt w:val="decimal"/>
+      <w:isLgl/>
+      <w:lvlText w:val="%1.%2.%3.%4.%5.%6.%7.%8."/>
+      <w:lvlJc w:val="left"/>
+      <w:pPr>
+        <w:ind w:left="1800" w:hanging="1800"/>
+      </w:pPr>
+      <w:rPr>
+        <w:rFonts w:hint="default"/>
+      </w:rPr>
+    </w:lvl>
+    <w:lvl w:ilvl="8">
+      <w:start w:val="1"/>
+      <w:numFmt w:val="decimal"/>
+      <w:isLgl/>
+      <w:lvlText w:val="%1.%2.%3.%4.%5.%6.%7.%8.%9."/>
+      <w:lvlJc w:val="left"/>
+      <w:pPr>
+        <w:ind w:left="2160" w:hanging="2160"/>
+      </w:pPr>
+      <w:rPr>
+        <w:rFonts w:hint="default"/>
+      </w:rPr>
     </w:lvl>
   </w:abstractNum>
   <w:abstractNum w:abstractNumId="1" w15:restartNumberingAfterBreak="0">
@@ -1123,7 +2174,6 @@
   <w:style w:type="character" w:default="1" w:styleId="Fontepargpadro">
     <w:name w:val="Default Paragraph Font"/>
     <w:uiPriority w:val="1"/>
-    <w:semiHidden/>
     <w:unhideWhenUsed/>
   </w:style>
   <w:style w:type="table" w:default="1" w:styleId="Tabelanormal">

</xml_diff>